<commit_message>
docs： update MKG302-exercise-file by yezi
</commit_message>
<xml_diff>
--- a/MKG302-学号-姓名-平台昵称-新媒体着陆页项目-v1.0.docx
+++ b/MKG302-学号-姓名-平台昵称-新媒体着陆页项目-v1.0.docx
@@ -2,76 +2,6 @@
 <file path=word/document.xml><?xml version="1.0" encoding="utf-8"?>
 <w:document xmlns:wpc="http://schemas.microsoft.com/office/word/2010/wordprocessingCanvas" xmlns:mo="http://schemas.microsoft.com/office/mac/office/2008/main" xmlns:mc="http://schemas.openxmlformats.org/markup-compatibility/2006" xmlns:mv="urn:schemas-microsoft-com:mac:vml" xmlns:o="urn:schemas-microsoft-com:office:office" xmlns:r="http://schemas.openxmlformats.org/officeDocument/2006/relationships" xmlns:m="http://schemas.openxmlformats.org/officeDocument/2006/math" xmlns:v="urn:schemas-microsoft-com:vml" xmlns:wp14="http://schemas.microsoft.com/office/word/2010/wordprocessingDrawing" xmlns:wp="http://schemas.openxmlformats.org/drawingml/2006/wordprocessingDrawing" xmlns:w10="urn:schemas-microsoft-com:office:word" xmlns:w="http://schemas.openxmlformats.org/wordprocessingml/2006/main" xmlns:w14="http://schemas.microsoft.com/office/word/2010/wordml" xmlns:w15="http://schemas.microsoft.com/office/word/2012/wordml" xmlns:wpg="http://schemas.microsoft.com/office/word/2010/wordprocessingGroup" xmlns:wpi="http://schemas.microsoft.com/office/word/2010/wordprocessingInk" xmlns:wne="http://schemas.microsoft.com/office/word/2006/wordml" xmlns:wps="http://schemas.microsoft.com/office/word/2010/wordprocessingShape" mc:Ignorable="w14 w15 wp14">
   <w:body>
-    <w:p>
-      <w:pPr>
-        <w:tabs>
-          <w:tab w:val="left" w:pos="560"/>
-          <w:tab w:val="left" w:pos="1120"/>
-          <w:tab w:val="left" w:pos="1680"/>
-          <w:tab w:val="left" w:pos="2240"/>
-          <w:tab w:val="left" w:pos="2800"/>
-          <w:tab w:val="left" w:pos="3360"/>
-          <w:tab w:val="left" w:pos="3920"/>
-          <w:tab w:val="left" w:pos="4480"/>
-          <w:tab w:val="left" w:pos="5040"/>
-          <w:tab w:val="left" w:pos="5600"/>
-          <w:tab w:val="left" w:pos="6160"/>
-          <w:tab w:val="left" w:pos="6720"/>
-        </w:tabs>
-        <w:autoSpaceDE w:val="0"/>
-        <w:autoSpaceDN w:val="0"/>
-        <w:adjustRightInd w:val="0"/>
-        <w:spacing w:before="0" w:after="0" w:line="288" w:lineRule="auto"/>
-        <w:rPr>
-          <w:rFonts w:ascii="SimSun" w:eastAsia="SimSun" w:hAnsi="SimSun" w:cs="Helvetica Neue"/>
-          <w:color w:val="000000" w:themeColor="text1"/>
-          <w:spacing w:val="27"/>
-          <w:kern w:val="1"/>
-          <w:lang w:val="en-US"/>
-        </w:rPr>
-      </w:pPr>
-      <w:r>
-        <w:rPr>
-          <w:rFonts w:ascii="Microsoft YaHei" w:eastAsia="Microsoft YaHei" w:hAnsi="Microsoft YaHei" w:cs="Helvetica Neue"/>
-          <w:color w:val="232B2D"/>
-          <w:spacing w:val="27"/>
-          <w:kern w:val="1"/>
-          <w:sz w:val="56"/>
-          <w:szCs w:val="90"/>
-          <w:lang w:val="en-US"/>
-        </w:rPr>
-        <w:br w:type="page"/>
-      </w:r>
-    </w:p>
-    <w:p>
-      <w:pPr>
-        <w:tabs>
-          <w:tab w:val="left" w:pos="560"/>
-          <w:tab w:val="left" w:pos="1120"/>
-          <w:tab w:val="left" w:pos="1680"/>
-          <w:tab w:val="left" w:pos="2240"/>
-          <w:tab w:val="left" w:pos="2800"/>
-          <w:tab w:val="left" w:pos="3360"/>
-          <w:tab w:val="left" w:pos="3920"/>
-          <w:tab w:val="left" w:pos="4480"/>
-          <w:tab w:val="left" w:pos="5040"/>
-          <w:tab w:val="left" w:pos="5600"/>
-          <w:tab w:val="left" w:pos="6160"/>
-          <w:tab w:val="left" w:pos="6720"/>
-        </w:tabs>
-        <w:autoSpaceDE w:val="0"/>
-        <w:autoSpaceDN w:val="0"/>
-        <w:adjustRightInd w:val="0"/>
-        <w:spacing w:before="0" w:after="0" w:line="288" w:lineRule="auto"/>
-        <w:rPr>
-          <w:rFonts w:ascii="SimSun" w:eastAsia="SimSun" w:hAnsi="SimSun" w:cs="Helvetica Neue"/>
-          <w:color w:val="000000" w:themeColor="text1"/>
-          <w:spacing w:val="27"/>
-          <w:kern w:val="1"/>
-          <w:lang w:val="en-US"/>
-        </w:rPr>
-      </w:pPr>
-    </w:p>
     <w:p>
       <w:pPr>
         <w:tabs>
@@ -409,19 +339,7 @@
           <w:szCs w:val="52"/>
           <w:lang w:val="en-US"/>
         </w:rPr>
-        <w:t>着陆页</w:t>
-      </w:r>
-      <w:r>
-        <w:rPr>
-          <w:rFonts w:ascii="SimSun" w:eastAsia="SimSun" w:hAnsi="SimSun" w:cs="Helvetica Neue" w:hint="eastAsia"/>
-          <w:color w:val="000000"/>
-          <w:spacing w:val="27"/>
-          <w:kern w:val="1"/>
-          <w:sz w:val="52"/>
-          <w:szCs w:val="52"/>
-          <w:lang w:val="en-US"/>
-        </w:rPr>
-        <w:t>项目</w:t>
+        <w:t>着陆页项目</w:t>
       </w:r>
     </w:p>
     <w:p>
@@ -1096,6 +1014,7 @@
           <w:szCs w:val="32"/>
           <w:lang w:val="en-US"/>
         </w:rPr>
+        <w:lastRenderedPageBreak/>
         <w:t>版权声明</w:t>
       </w:r>
     </w:p>
@@ -1204,7 +1123,7 @@
         <w:spacing w:line="400" w:lineRule="exact"/>
         <w:ind w:firstLineChars="200" w:firstLine="480"/>
         <w:rPr>
-          <w:rFonts w:ascii="SimSun" w:eastAsia="SimSun" w:hAnsi="SimSun" w:cs="Hiragino Sans GB W3" w:hint="eastAsia"/>
+          <w:rFonts w:ascii="SimSun" w:eastAsia="SimSun" w:hAnsi="SimSun" w:cs="Hiragino Sans GB W3"/>
           <w:color w:val="232B2D"/>
           <w:lang w:val="en-US"/>
         </w:rPr>
@@ -1343,7 +1262,7 @@
         <w:spacing w:line="400" w:lineRule="exact"/>
         <w:ind w:firstLineChars="200" w:firstLine="480"/>
         <w:rPr>
-          <w:rFonts w:ascii="SimSun" w:eastAsia="SimSun" w:hAnsi="SimSun" w:cs="Hiragino Sans GB W3" w:hint="eastAsia"/>
+          <w:rFonts w:ascii="SimSun" w:eastAsia="SimSun" w:hAnsi="SimSun" w:cs="Hiragino Sans GB W3"/>
           <w:color w:val="232B2D"/>
           <w:lang w:val="en-US"/>
         </w:rPr>
@@ -1841,8 +1760,6 @@
         </w:rPr>
         <w:t>写出你的Idea：</w:t>
       </w:r>
-      <w:bookmarkStart w:id="0" w:name="_GoBack"/>
-      <w:bookmarkEnd w:id="0"/>
     </w:p>
     <w:p>
       <w:pPr>
@@ -2059,9 +1976,6 @@
     <w:p>
       <w:pPr>
         <w:pStyle w:val="a"/>
-        <w:rPr>
-          <w:rFonts w:hint="eastAsia"/>
-        </w:rPr>
       </w:pPr>
       <w:r>
         <w:t>输出你的</w:t>
@@ -2099,7 +2013,7 @@
           <w:numId w:val="37"/>
         </w:numPr>
         <w:rPr>
-          <w:rFonts w:cs="Mangal" w:hint="eastAsia"/>
+          <w:rFonts w:cs="Mangal"/>
           <w:b w:val="0"/>
           <w:color w:val="000000" w:themeColor="text1"/>
           <w:sz w:val="24"/>
@@ -2174,7 +2088,6 @@
           <w:numId w:val="37"/>
         </w:numPr>
         <w:rPr>
-          <w:rFonts w:hint="eastAsia"/>
           <w:b w:val="0"/>
           <w:color w:val="000000" w:themeColor="text1"/>
           <w:sz w:val="24"/>
@@ -2211,7 +2124,6 @@
         </w:numPr>
         <w:ind w:left="960"/>
         <w:rPr>
-          <w:rFonts w:hint="eastAsia"/>
           <w:b w:val="0"/>
           <w:color w:val="000000" w:themeColor="text1"/>
           <w:sz w:val="24"/>
@@ -2227,7 +2139,6 @@
           <w:numId w:val="37"/>
         </w:numPr>
         <w:rPr>
-          <w:rFonts w:hint="eastAsia"/>
           <w:b w:val="0"/>
           <w:color w:val="000000" w:themeColor="text1"/>
           <w:sz w:val="24"/>
@@ -2264,7 +2175,6 @@
         </w:numPr>
         <w:ind w:left="960"/>
         <w:rPr>
-          <w:rFonts w:hint="eastAsia"/>
           <w:b w:val="0"/>
           <w:color w:val="000000" w:themeColor="text1"/>
           <w:sz w:val="24"/>
@@ -2280,7 +2190,6 @@
           <w:numId w:val="37"/>
         </w:numPr>
         <w:rPr>
-          <w:rFonts w:hint="eastAsia"/>
           <w:b w:val="0"/>
           <w:color w:val="000000" w:themeColor="text1"/>
           <w:sz w:val="24"/>
@@ -2317,7 +2226,6 @@
         </w:numPr>
         <w:ind w:left="960"/>
         <w:rPr>
-          <w:rFonts w:hint="eastAsia"/>
           <w:b w:val="0"/>
           <w:color w:val="000000" w:themeColor="text1"/>
           <w:sz w:val="24"/>
@@ -2333,7 +2241,6 @@
           <w:numId w:val="37"/>
         </w:numPr>
         <w:rPr>
-          <w:rFonts w:hint="eastAsia"/>
           <w:b w:val="0"/>
           <w:color w:val="000000" w:themeColor="text1"/>
           <w:sz w:val="24"/>
@@ -2370,7 +2277,6 @@
         </w:numPr>
         <w:ind w:left="960"/>
         <w:rPr>
-          <w:rFonts w:hint="eastAsia"/>
           <w:b w:val="0"/>
           <w:color w:val="000000" w:themeColor="text1"/>
           <w:sz w:val="24"/>
@@ -2386,7 +2292,6 @@
           <w:numId w:val="37"/>
         </w:numPr>
         <w:rPr>
-          <w:rFonts w:hint="eastAsia"/>
           <w:b w:val="0"/>
           <w:color w:val="000000" w:themeColor="text1"/>
           <w:sz w:val="24"/>
@@ -2423,7 +2328,6 @@
         </w:numPr>
         <w:ind w:left="960"/>
         <w:rPr>
-          <w:rFonts w:hint="eastAsia"/>
           <w:b w:val="0"/>
           <w:color w:val="000000" w:themeColor="text1"/>
           <w:sz w:val="24"/>
@@ -2439,7 +2343,6 @@
           <w:numId w:val="37"/>
         </w:numPr>
         <w:rPr>
-          <w:rFonts w:hint="eastAsia"/>
           <w:b w:val="0"/>
           <w:color w:val="000000" w:themeColor="text1"/>
           <w:sz w:val="24"/>
@@ -2476,28 +2379,37 @@
         </w:numPr>
         <w:ind w:left="960"/>
         <w:rPr>
+          <w:b w:val="0"/>
+          <w:color w:val="000000" w:themeColor="text1"/>
+          <w:sz w:val="24"/>
+          <w:szCs w:val="24"/>
+        </w:rPr>
+      </w:pPr>
+    </w:p>
+    <w:p>
+      <w:pPr>
+        <w:pStyle w:val="a"/>
+        <w:numPr>
+          <w:ilvl w:val="0"/>
+          <w:numId w:val="37"/>
+        </w:numPr>
+        <w:rPr>
+          <w:b w:val="0"/>
+          <w:color w:val="000000" w:themeColor="text1"/>
+          <w:sz w:val="24"/>
+          <w:szCs w:val="24"/>
+        </w:rPr>
+      </w:pPr>
+      <w:r>
+        <w:rPr>
           <w:rFonts w:hint="eastAsia"/>
           <w:b w:val="0"/>
           <w:color w:val="000000" w:themeColor="text1"/>
           <w:sz w:val="24"/>
           <w:szCs w:val="24"/>
         </w:rPr>
-      </w:pPr>
-    </w:p>
-    <w:p>
-      <w:pPr>
-        <w:pStyle w:val="a"/>
-        <w:numPr>
-          <w:ilvl w:val="0"/>
-          <w:numId w:val="37"/>
-        </w:numPr>
-        <w:rPr>
-          <w:b w:val="0"/>
-          <w:color w:val="000000" w:themeColor="text1"/>
-          <w:sz w:val="24"/>
-          <w:szCs w:val="24"/>
-        </w:rPr>
-      </w:pPr>
+        <w:t>终极呼唤（UCTA）</w:t>
+      </w:r>
       <w:r>
         <w:rPr>
           <w:rFonts w:hint="eastAsia"/>
@@ -2506,25 +2418,15 @@
           <w:sz w:val="24"/>
           <w:szCs w:val="24"/>
         </w:rPr>
-        <w:t>终极呼唤（UCTA）</w:t>
-      </w:r>
-      <w:r>
-        <w:rPr>
-          <w:rFonts w:hint="eastAsia"/>
+        <w:t>：</w:t>
+      </w:r>
+      <w:r>
+        <w:rPr>
           <w:b w:val="0"/>
           <w:color w:val="000000" w:themeColor="text1"/>
           <w:sz w:val="24"/>
           <w:szCs w:val="24"/>
         </w:rPr>
-        <w:t>：</w:t>
-      </w:r>
-      <w:r>
-        <w:rPr>
-          <w:b w:val="0"/>
-          <w:color w:val="000000" w:themeColor="text1"/>
-          <w:sz w:val="24"/>
-          <w:szCs w:val="24"/>
-        </w:rPr>
         <w:br w:type="page"/>
       </w:r>
     </w:p>
@@ -2559,7 +2461,7 @@
         <w:spacing w:line="400" w:lineRule="exact"/>
         <w:ind w:firstLineChars="200" w:firstLine="480"/>
         <w:rPr>
-          <w:rFonts w:ascii="SimSun" w:eastAsia="SimSun" w:hAnsi="SimSun" w:cs="Hiragino Sans GB W3" w:hint="eastAsia"/>
+          <w:rFonts w:ascii="SimSun" w:eastAsia="SimSun" w:hAnsi="SimSun" w:cs="Hiragino Sans GB W3"/>
           <w:color w:val="232B2D"/>
           <w:lang w:val="en-US"/>
         </w:rPr>
@@ -2594,7 +2496,7 @@
         <w:spacing w:line="400" w:lineRule="exact"/>
         <w:ind w:firstLineChars="200" w:firstLine="480"/>
         <w:rPr>
-          <w:rFonts w:ascii="SimSun" w:eastAsia="SimSun" w:hAnsi="SimSun" w:cs="Hiragino Sans GB W3" w:hint="eastAsia"/>
+          <w:rFonts w:ascii="SimSun" w:eastAsia="SimSun" w:hAnsi="SimSun" w:cs="Hiragino Sans GB W3"/>
           <w:color w:val="232B2D"/>
           <w:lang w:val="en-US"/>
         </w:rPr>
@@ -2631,7 +2533,7 @@
         <w:spacing w:line="400" w:lineRule="exact"/>
         <w:ind w:firstLineChars="200" w:firstLine="480"/>
         <w:rPr>
-          <w:rFonts w:ascii="SimSun" w:eastAsia="SimSun" w:hAnsi="SimSun" w:cs="Hiragino Sans GB W3" w:hint="eastAsia"/>
+          <w:rFonts w:ascii="SimSun" w:eastAsia="SimSun" w:hAnsi="SimSun" w:cs="Hiragino Sans GB W3"/>
           <w:color w:val="232B2D"/>
           <w:lang w:val="en-US"/>
         </w:rPr>
@@ -2642,7 +2544,7 @@
         <w:spacing w:line="400" w:lineRule="exact"/>
         <w:ind w:firstLineChars="200" w:firstLine="480"/>
         <w:rPr>
-          <w:rFonts w:ascii="SimSun" w:eastAsia="SimSun" w:hAnsi="SimSun" w:cs="Hiragino Sans GB W3" w:hint="eastAsia"/>
+          <w:rFonts w:ascii="SimSun" w:eastAsia="SimSun" w:hAnsi="SimSun" w:cs="Hiragino Sans GB W3"/>
           <w:color w:val="232B2D"/>
           <w:lang w:val="en-US"/>
         </w:rPr>
@@ -2668,36 +2570,24 @@
       <w:pPr>
         <w:spacing w:line="400" w:lineRule="exact"/>
         <w:ind w:firstLineChars="200" w:firstLine="480"/>
-        <w:rPr>
-          <w:rFonts w:hint="eastAsia"/>
-        </w:rPr>
       </w:pPr>
     </w:p>
     <w:p>
       <w:pPr>
         <w:spacing w:line="400" w:lineRule="exact"/>
         <w:ind w:firstLineChars="200" w:firstLine="480"/>
-        <w:rPr>
-          <w:rFonts w:hint="eastAsia"/>
-        </w:rPr>
       </w:pPr>
     </w:p>
     <w:p>
       <w:pPr>
         <w:spacing w:line="400" w:lineRule="exact"/>
         <w:ind w:firstLineChars="200" w:firstLine="480"/>
-        <w:rPr>
-          <w:rFonts w:hint="eastAsia"/>
-        </w:rPr>
       </w:pPr>
     </w:p>
     <w:p>
       <w:pPr>
         <w:spacing w:line="400" w:lineRule="exact"/>
         <w:ind w:firstLineChars="200" w:firstLine="480"/>
-        <w:rPr>
-          <w:rFonts w:hint="eastAsia"/>
-        </w:rPr>
       </w:pPr>
     </w:p>
     <w:p>
@@ -2705,18 +2595,28 @@
         <w:spacing w:line="400" w:lineRule="exact"/>
         <w:ind w:firstLineChars="200" w:firstLine="480"/>
         <w:rPr>
+          <w:rFonts w:ascii="SimSun" w:eastAsia="SimSun" w:hAnsi="SimSun" w:cs="Hiragino Sans GB W3"/>
+          <w:color w:val="232B2D"/>
+          <w:lang w:val="en-US"/>
+        </w:rPr>
+      </w:pPr>
+      <w:r>
+        <w:rPr>
           <w:rFonts w:ascii="SimSun" w:eastAsia="SimSun" w:hAnsi="SimSun" w:cs="Hiragino Sans GB W3" w:hint="eastAsia"/>
           <w:color w:val="232B2D"/>
           <w:lang w:val="en-US"/>
         </w:rPr>
-      </w:pPr>
+        <w:t>2）你制作的设计图请粘贴在此处</w:t>
+      </w:r>
+      <w:bookmarkStart w:id="0" w:name="_GoBack"/>
+      <w:bookmarkEnd w:id="0"/>
       <w:r>
         <w:rPr>
           <w:rFonts w:ascii="SimSun" w:eastAsia="SimSun" w:hAnsi="SimSun" w:cs="Hiragino Sans GB W3" w:hint="eastAsia"/>
           <w:color w:val="232B2D"/>
           <w:lang w:val="en-US"/>
         </w:rPr>
-        <w:t>2）你制作的设计图请粘贴在此处：</w:t>
+        <w:t>：</w:t>
       </w:r>
     </w:p>
     <w:sectPr>
@@ -3032,7 +2932,7 @@
         <w:tab w:val="right" w:pos="9923"/>
       </w:tabs>
       <w:rPr>
-        <w:rFonts w:ascii="宋体" w:eastAsia="宋体" w:hAnsi="宋体"/>
+        <w:rFonts w:ascii="宋体" w:eastAsia="宋体" w:hAnsi="宋体" w:hint="default"/>
         <w:color w:val="000000" w:themeColor="text1"/>
       </w:rPr>
     </w:pPr>
@@ -7636,7 +7536,7 @@
 </file>
 
 <file path=customXml/itemProps4.xml><?xml version="1.0" encoding="utf-8"?>
-<ds:datastoreItem xmlns:ds="http://schemas.openxmlformats.org/officeDocument/2006/customXml" ds:itemID="{593E0AF1-40E8-CD42-9AD1-DB94EFFA37C1}">
+<ds:datastoreItem xmlns:ds="http://schemas.openxmlformats.org/officeDocument/2006/customXml" ds:itemID="{63649C05-4200-F948-BD80-7BD2C35EFE86}">
   <ds:schemaRefs>
     <ds:schemaRef ds:uri="http://schemas.openxmlformats.org/officeDocument/2006/bibliography"/>
   </ds:schemaRefs>

</xml_diff>

<commit_message>
docs: update MKG302-exercise-file by yezi
</commit_message>
<xml_diff>
--- a/MKG302-学号-姓名-平台昵称-新媒体着陆页项目-v1.0.docx
+++ b/MKG302-学号-姓名-平台昵称-新媒体着陆页项目-v1.0.docx
@@ -2468,41 +2468,6 @@
       </w:pPr>
       <w:r>
         <w:rPr>
-          <w:rFonts w:ascii="SimSun" w:eastAsia="SimSun" w:hAnsi="SimSun" w:cs="Hiragino Sans GB W3"/>
-          <w:color w:val="232B2D"/>
-          <w:lang w:val="en-US"/>
-        </w:rPr>
-        <w:t>本章的主要任务是输出你的着陆页草图及设计图，</w:t>
-      </w:r>
-      <w:r>
-        <w:rPr>
-          <w:rFonts w:ascii="SimSun" w:eastAsia="SimSun" w:hAnsi="SimSun" w:cs="Hiragino Sans GB W3" w:hint="eastAsia"/>
-          <w:color w:val="232B2D"/>
-          <w:lang w:val="en-US"/>
-        </w:rPr>
-        <w:t>为</w:t>
-      </w:r>
-      <w:r>
-        <w:rPr>
-          <w:rFonts w:ascii="SimSun" w:eastAsia="SimSun" w:hAnsi="SimSun" w:cs="Hiragino Sans GB W3"/>
-          <w:color w:val="232B2D"/>
-          <w:lang w:val="en-US"/>
-        </w:rPr>
-        <w:t>第四章钟进行网站搭建做基础。</w:t>
-      </w:r>
-    </w:p>
-    <w:p>
-      <w:pPr>
-        <w:spacing w:line="400" w:lineRule="exact"/>
-        <w:ind w:firstLineChars="200" w:firstLine="480"/>
-        <w:rPr>
-          <w:rFonts w:ascii="SimSun" w:eastAsia="SimSun" w:hAnsi="SimSun" w:cs="Hiragino Sans GB W3"/>
-          <w:color w:val="232B2D"/>
-          <w:lang w:val="en-US"/>
-        </w:rPr>
-      </w:pPr>
-      <w:r>
-        <w:rPr>
           <w:rFonts w:ascii="SimSun" w:eastAsia="SimSun" w:hAnsi="SimSun" w:cs="Hiragino Sans GB W3" w:hint="eastAsia"/>
           <w:color w:val="232B2D"/>
           <w:lang w:val="en-US"/>
@@ -2563,7 +2528,39 @@
           <w:color w:val="232B2D"/>
           <w:lang w:val="en-US"/>
         </w:rPr>
-        <w:t>你制作的草图请粘贴在此处：</w:t>
+        <w:t>你制作的</w:t>
+      </w:r>
+      <w:r>
+        <w:rPr>
+          <w:rFonts w:ascii="SimSun" w:eastAsia="SimSun" w:hAnsi="SimSun" w:cs="Hiragino Sans GB W3" w:hint="eastAsia"/>
+          <w:color w:val="232B2D"/>
+          <w:lang w:val="en-US"/>
+        </w:rPr>
+        <w:t>「</w:t>
+      </w:r>
+      <w:r>
+        <w:rPr>
+          <w:rFonts w:ascii="SimSun" w:eastAsia="SimSun" w:hAnsi="SimSun" w:cs="Hiragino Sans GB W3" w:hint="eastAsia"/>
+          <w:color w:val="232B2D"/>
+          <w:lang w:val="en-US"/>
+        </w:rPr>
+        <w:t>草图</w:t>
+      </w:r>
+      <w:r>
+        <w:rPr>
+          <w:rFonts w:ascii="SimSun" w:eastAsia="SimSun" w:hAnsi="SimSun" w:cs="Hiragino Sans GB W3" w:hint="eastAsia"/>
+          <w:color w:val="232B2D"/>
+          <w:lang w:val="en-US"/>
+        </w:rPr>
+        <w:t>」</w:t>
+      </w:r>
+      <w:r>
+        <w:rPr>
+          <w:rFonts w:ascii="SimSun" w:eastAsia="SimSun" w:hAnsi="SimSun" w:cs="Hiragino Sans GB W3" w:hint="eastAsia"/>
+          <w:color w:val="232B2D"/>
+          <w:lang w:val="en-US"/>
+        </w:rPr>
+        <w:t>请粘贴在此处：</w:t>
       </w:r>
     </w:p>
     <w:p>
@@ -2595,28 +2592,114 @@
         <w:spacing w:line="400" w:lineRule="exact"/>
         <w:ind w:firstLineChars="200" w:firstLine="480"/>
         <w:rPr>
-          <w:rFonts w:ascii="SimSun" w:eastAsia="SimSun" w:hAnsi="SimSun" w:cs="Hiragino Sans GB W3"/>
-          <w:color w:val="232B2D"/>
-          <w:lang w:val="en-US"/>
-        </w:rPr>
-      </w:pPr>
-      <w:r>
-        <w:rPr>
           <w:rFonts w:ascii="SimSun" w:eastAsia="SimSun" w:hAnsi="SimSun" w:cs="Hiragino Sans GB W3" w:hint="eastAsia"/>
           <w:color w:val="232B2D"/>
           <w:lang w:val="en-US"/>
         </w:rPr>
-        <w:t>2）你制作的设计图请粘贴在此处</w:t>
-      </w:r>
+      </w:pPr>
+      <w:r>
+        <w:rPr>
+          <w:rFonts w:ascii="SimSun" w:eastAsia="SimSun" w:hAnsi="SimSun" w:cs="Hiragino Sans GB W3" w:hint="eastAsia"/>
+          <w:color w:val="232B2D"/>
+          <w:lang w:val="en-US"/>
+        </w:rPr>
+        <w:t>2）你制作的</w:t>
+      </w:r>
+      <w:r>
+        <w:rPr>
+          <w:rFonts w:ascii="SimSun" w:eastAsia="SimSun" w:hAnsi="SimSun" w:cs="Hiragino Sans GB W3" w:hint="eastAsia"/>
+          <w:color w:val="232B2D"/>
+          <w:lang w:val="en-US"/>
+        </w:rPr>
+        <w:t>网站着陆页「链接</w:t>
+      </w:r>
+      <w:r>
+        <w:rPr>
+          <w:rFonts w:ascii="SimSun" w:eastAsia="SimSun" w:hAnsi="SimSun" w:cs="Hiragino Sans GB W3" w:hint="eastAsia"/>
+          <w:color w:val="232B2D"/>
+          <w:lang w:val="en-US"/>
+        </w:rPr>
+        <w:t>」</w:t>
+      </w:r>
+      <w:r>
+        <w:rPr>
+          <w:rFonts w:ascii="SimSun" w:eastAsia="SimSun" w:hAnsi="SimSun" w:cs="Hiragino Sans GB W3" w:hint="eastAsia"/>
+          <w:color w:val="232B2D"/>
+          <w:lang w:val="en-US"/>
+        </w:rPr>
+        <w:t>粘贴在此处：</w:t>
+      </w:r>
+    </w:p>
+    <w:p>
+      <w:pPr>
+        <w:spacing w:line="400" w:lineRule="exact"/>
+        <w:ind w:firstLineChars="200" w:firstLine="480"/>
+        <w:rPr>
+          <w:rFonts w:ascii="SimSun" w:eastAsia="SimSun" w:hAnsi="SimSun" w:cs="Hiragino Sans GB W3" w:hint="eastAsia"/>
+          <w:color w:val="232B2D"/>
+          <w:lang w:val="en-US"/>
+        </w:rPr>
+      </w:pPr>
       <w:bookmarkStart w:id="0" w:name="_GoBack"/>
       <w:bookmarkEnd w:id="0"/>
+    </w:p>
+    <w:p>
+      <w:pPr>
+        <w:spacing w:line="400" w:lineRule="exact"/>
+        <w:ind w:firstLineChars="200" w:firstLine="480"/>
+        <w:rPr>
+          <w:rFonts w:ascii="SimSun" w:eastAsia="SimSun" w:hAnsi="SimSun" w:cs="Hiragino Sans GB W3"/>
+          <w:color w:val="232B2D"/>
+          <w:lang w:val="en-US"/>
+        </w:rPr>
+      </w:pPr>
       <w:r>
         <w:rPr>
           <w:rFonts w:ascii="SimSun" w:eastAsia="SimSun" w:hAnsi="SimSun" w:cs="Hiragino Sans GB W3" w:hint="eastAsia"/>
           <w:color w:val="232B2D"/>
           <w:lang w:val="en-US"/>
         </w:rPr>
-        <w:t>：</w:t>
+        <w:t>3）着陆页</w:t>
+      </w:r>
+      <w:r>
+        <w:rPr>
+          <w:rFonts w:ascii="SimSun" w:eastAsia="SimSun" w:hAnsi="SimSun" w:cs="Hiragino Sans GB W3" w:hint="eastAsia"/>
+          <w:color w:val="232B2D"/>
+          <w:lang w:val="en-US"/>
+        </w:rPr>
+        <w:t>「</w:t>
+      </w:r>
+      <w:r>
+        <w:rPr>
+          <w:rFonts w:ascii="SimSun" w:eastAsia="SimSun" w:hAnsi="SimSun" w:cs="Hiragino Sans GB W3" w:hint="eastAsia"/>
+          <w:color w:val="232B2D"/>
+          <w:lang w:val="en-US"/>
+        </w:rPr>
+        <w:t>完整</w:t>
+      </w:r>
+      <w:r>
+        <w:rPr>
+          <w:rFonts w:ascii="SimSun" w:eastAsia="SimSun" w:hAnsi="SimSun" w:cs="Hiragino Sans GB W3" w:hint="eastAsia"/>
+          <w:color w:val="232B2D"/>
+          <w:lang w:val="en-US"/>
+        </w:rPr>
+        <w:t>网页截图</w:t>
+      </w:r>
+      <w:r>
+        <w:rPr>
+          <w:rFonts w:ascii="SimSun" w:eastAsia="SimSun" w:hAnsi="SimSun" w:cs="Hiragino Sans GB W3" w:hint="eastAsia"/>
+          <w:color w:val="232B2D"/>
+          <w:lang w:val="en-US"/>
+        </w:rPr>
+        <w:t>」</w:t>
+      </w:r>
+      <w:r>
+        <w:rPr>
+          <w:rFonts w:ascii="SimSun" w:eastAsia="SimSun" w:hAnsi="SimSun" w:cs="Hiragino Sans GB W3" w:hint="eastAsia"/>
+          <w:color w:val="232B2D"/>
+          <w:lang w:val="en-US"/>
+        </w:rPr>
+        <w:t>粘贴在此处：</w:t>
       </w:r>
     </w:p>
     <w:sectPr>
@@ -7536,7 +7619,7 @@
 </file>
 
 <file path=customXml/itemProps4.xml><?xml version="1.0" encoding="utf-8"?>
-<ds:datastoreItem xmlns:ds="http://schemas.openxmlformats.org/officeDocument/2006/customXml" ds:itemID="{63649C05-4200-F948-BD80-7BD2C35EFE86}">
+<ds:datastoreItem xmlns:ds="http://schemas.openxmlformats.org/officeDocument/2006/customXml" ds:itemID="{0CDF587A-CC9D-754D-9B7E-F27CE564ABDA}">
   <ds:schemaRefs>
     <ds:schemaRef ds:uri="http://schemas.openxmlformats.org/officeDocument/2006/bibliography"/>
   </ds:schemaRefs>

</xml_diff>

<commit_message>
docs： update expression by yezi
</commit_message>
<xml_diff>
--- a/MKG302-学号-姓名-平台昵称-新媒体着陆页项目-v1.0.docx
+++ b/MKG302-学号-姓名-平台昵称-新媒体着陆页项目-v1.0.docx
@@ -1976,6 +1976,9 @@
     <w:p>
       <w:pPr>
         <w:pStyle w:val="a"/>
+        <w:rPr>
+          <w:rFonts w:hint="eastAsia"/>
+        </w:rPr>
       </w:pPr>
       <w:r>
         <w:t>输出你的</w:t>
@@ -1987,7 +1990,44 @@
         <w:t>着陆页</w:t>
       </w:r>
       <w:r>
-        <w:t>八大核心要素内容</w:t>
+        <w:t>八大核心要素</w:t>
+      </w:r>
+      <w:r>
+        <w:rPr>
+          <w:rFonts w:hint="eastAsia"/>
+        </w:rPr>
+        <w:t>文案</w:t>
+      </w:r>
+    </w:p>
+    <w:p>
+      <w:pPr>
+        <w:ind w:left="360"/>
+        <w:rPr>
+          <w:rFonts w:ascii="SimSun" w:eastAsia="SimSun" w:hAnsi="SimSun"/>
+          <w:color w:val="000000" w:themeColor="text1"/>
+        </w:rPr>
+      </w:pPr>
+      <w:r>
+        <w:rPr>
+          <w:rFonts w:ascii="SimSun" w:eastAsia="SimSun" w:hAnsi="SimSun" w:hint="eastAsia"/>
+          <w:color w:val="000000" w:themeColor="text1"/>
+        </w:rPr>
+        <w:t>该部分所有文案内容是放置于着陆页，每一部分均需要写</w:t>
+      </w:r>
+      <w:r>
+        <w:rPr>
+          <w:rFonts w:ascii="SimSun" w:eastAsia="SimSun" w:hAnsi="SimSun" w:hint="eastAsia"/>
+          <w:b/>
+          <w:color w:val="000000" w:themeColor="text1"/>
+        </w:rPr>
+        <w:t>完整的文案表达</w:t>
+      </w:r>
+      <w:r>
+        <w:rPr>
+          <w:rFonts w:ascii="SimSun" w:eastAsia="SimSun" w:hAnsi="SimSun" w:hint="eastAsia"/>
+          <w:color w:val="000000" w:themeColor="text1"/>
+        </w:rPr>
+        <w:t>。</w:t>
       </w:r>
     </w:p>
     <w:p>
@@ -2509,17 +2549,17 @@
         <w:spacing w:line="400" w:lineRule="exact"/>
         <w:ind w:firstLineChars="200" w:firstLine="480"/>
         <w:rPr>
-          <w:rFonts w:ascii="SimSun" w:eastAsia="SimSun" w:hAnsi="SimSun" w:cs="Hiragino Sans GB W3"/>
-          <w:color w:val="232B2D"/>
-          <w:lang w:val="en-US"/>
-        </w:rPr>
-      </w:pPr>
-      <w:r>
-        <w:rPr>
           <w:rFonts w:ascii="SimSun" w:eastAsia="SimSun" w:hAnsi="SimSun" w:cs="Hiragino Sans GB W3" w:hint="eastAsia"/>
           <w:color w:val="232B2D"/>
           <w:lang w:val="en-US"/>
         </w:rPr>
+      </w:pPr>
+      <w:r>
+        <w:rPr>
+          <w:rFonts w:ascii="SimSun" w:eastAsia="SimSun" w:hAnsi="SimSun" w:cs="Hiragino Sans GB W3" w:hint="eastAsia"/>
+          <w:color w:val="232B2D"/>
+          <w:lang w:val="en-US"/>
+        </w:rPr>
         <w:t>1）</w:t>
       </w:r>
       <w:r>
@@ -2560,7 +2600,23 @@
           <w:color w:val="232B2D"/>
           <w:lang w:val="en-US"/>
         </w:rPr>
-        <w:t>请粘贴在此处：</w:t>
+        <w:t>请粘贴在此处</w:t>
+      </w:r>
+      <w:r>
+        <w:rPr>
+          <w:rFonts w:ascii="SimSun" w:eastAsia="SimSun" w:hAnsi="SimSun" w:cs="Hiragino Sans GB W3" w:hint="eastAsia"/>
+          <w:color w:val="232B2D"/>
+          <w:lang w:val="en-US"/>
+        </w:rPr>
+        <w:t>（可是图片或者图床链接）</w:t>
+      </w:r>
+      <w:r>
+        <w:rPr>
+          <w:rFonts w:ascii="SimSun" w:eastAsia="SimSun" w:hAnsi="SimSun" w:cs="Hiragino Sans GB W3" w:hint="eastAsia"/>
+          <w:color w:val="232B2D"/>
+          <w:lang w:val="en-US"/>
+        </w:rPr>
+        <w:t>：</w:t>
       </w:r>
     </w:p>
     <w:p>
@@ -2611,35 +2667,8 @@
           <w:color w:val="232B2D"/>
           <w:lang w:val="en-US"/>
         </w:rPr>
-        <w:t>网站着陆页「链接</w:t>
-      </w:r>
-      <w:r>
-        <w:rPr>
-          <w:rFonts w:ascii="SimSun" w:eastAsia="SimSun" w:hAnsi="SimSun" w:cs="Hiragino Sans GB W3" w:hint="eastAsia"/>
-          <w:color w:val="232B2D"/>
-          <w:lang w:val="en-US"/>
-        </w:rPr>
-        <w:t>」</w:t>
-      </w:r>
-      <w:r>
-        <w:rPr>
-          <w:rFonts w:ascii="SimSun" w:eastAsia="SimSun" w:hAnsi="SimSun" w:cs="Hiragino Sans GB W3" w:hint="eastAsia"/>
-          <w:color w:val="232B2D"/>
-          <w:lang w:val="en-US"/>
-        </w:rPr>
-        <w:t>粘贴在此处：</w:t>
-      </w:r>
-    </w:p>
-    <w:p>
-      <w:pPr>
-        <w:spacing w:line="400" w:lineRule="exact"/>
-        <w:ind w:firstLineChars="200" w:firstLine="480"/>
-        <w:rPr>
-          <w:rFonts w:ascii="SimSun" w:eastAsia="SimSun" w:hAnsi="SimSun" w:cs="Hiragino Sans GB W3" w:hint="eastAsia"/>
-          <w:color w:val="232B2D"/>
-          <w:lang w:val="en-US"/>
-        </w:rPr>
-      </w:pPr>
+        <w:t>网站着陆页</w:t>
+      </w:r>
       <w:bookmarkStart w:id="0" w:name="_GoBack"/>
       <w:bookmarkEnd w:id="0"/>
     </w:p>
@@ -2659,14 +2688,25 @@
           <w:color w:val="232B2D"/>
           <w:lang w:val="en-US"/>
         </w:rPr>
-        <w:t>3）着陆页</w:t>
-      </w:r>
-      <w:r>
+        <w:t>「链接」粘贴在此处：</w:t>
+      </w:r>
+    </w:p>
+    <w:p>
+      <w:pPr>
+        <w:spacing w:line="400" w:lineRule="exact"/>
+        <w:ind w:firstLine="480"/>
         <w:rPr>
           <w:rFonts w:ascii="SimSun" w:eastAsia="SimSun" w:hAnsi="SimSun" w:cs="Hiragino Sans GB W3" w:hint="eastAsia"/>
           <w:color w:val="232B2D"/>
           <w:lang w:val="en-US"/>
         </w:rPr>
+      </w:pPr>
+      <w:r>
+        <w:rPr>
+          <w:rFonts w:ascii="SimSun" w:eastAsia="SimSun" w:hAnsi="SimSun" w:cs="Hiragino Sans GB W3" w:hint="eastAsia"/>
+          <w:color w:val="232B2D"/>
+          <w:lang w:val="en-US"/>
+        </w:rPr>
         <w:t>「</w:t>
       </w:r>
       <w:r>
@@ -2683,7 +2723,7 @@
           <w:color w:val="232B2D"/>
           <w:lang w:val="en-US"/>
         </w:rPr>
-        <w:t>网页截图</w:t>
+        <w:t>网页截图」粘贴在此处</w:t>
       </w:r>
       <w:r>
         <w:rPr>
@@ -2691,7 +2731,7 @@
           <w:color w:val="232B2D"/>
           <w:lang w:val="en-US"/>
         </w:rPr>
-        <w:t>」</w:t>
+        <w:t>（可是图片或者图床链接</w:t>
       </w:r>
       <w:r>
         <w:rPr>
@@ -2699,14 +2739,70 @@
           <w:color w:val="232B2D"/>
           <w:lang w:val="en-US"/>
         </w:rPr>
-        <w:t>粘贴在此处：</w:t>
-      </w:r>
+        <w:t>，</w:t>
+      </w:r>
+      <w:r>
+        <w:rPr>
+          <w:rFonts w:ascii="SimSun" w:eastAsia="SimSun" w:hAnsi="SimSun" w:cs="Hiragino Sans GB W3" w:hint="eastAsia"/>
+          <w:color w:val="232B2D"/>
+          <w:lang w:val="en-US"/>
+        </w:rPr>
+        <w:t>）</w:t>
+      </w:r>
+      <w:r>
+        <w:rPr>
+          <w:rFonts w:ascii="SimSun" w:eastAsia="SimSun" w:hAnsi="SimSun" w:cs="Hiragino Sans GB W3" w:hint="eastAsia"/>
+          <w:color w:val="232B2D"/>
+          <w:lang w:val="en-US"/>
+        </w:rPr>
+        <w:t>：</w:t>
+      </w:r>
+    </w:p>
+    <w:p>
+      <w:pPr>
+        <w:spacing w:line="400" w:lineRule="exact"/>
+        <w:ind w:firstLine="480"/>
+        <w:rPr>
+          <w:rFonts w:ascii="SimSun" w:eastAsia="SimSun" w:hAnsi="SimSun" w:cs="Hiragino Sans GB W3" w:hint="eastAsia"/>
+          <w:color w:val="232B2D"/>
+          <w:lang w:val="en-US"/>
+        </w:rPr>
+      </w:pPr>
+    </w:p>
+    <w:p>
+      <w:pPr>
+        <w:spacing w:line="400" w:lineRule="exact"/>
+        <w:ind w:firstLine="480"/>
+        <w:rPr>
+          <w:rFonts w:ascii="SimSun" w:eastAsia="SimSun" w:hAnsi="SimSun" w:cs="Hiragino Sans GB W3"/>
+          <w:color w:val="232B2D"/>
+          <w:lang w:val="en-US"/>
+        </w:rPr>
+      </w:pPr>
+      <w:r>
+        <w:rPr>
+          <w:rFonts w:ascii="SimSun" w:eastAsia="SimSun" w:hAnsi="SimSun" w:cs="Hiragino Sans GB W3" w:hint="eastAsia"/>
+          <w:color w:val="232B2D"/>
+          <w:lang w:val="en-US"/>
+        </w:rPr>
+        <w:t>Tips：</w:t>
+      </w:r>
+      <w:hyperlink r:id="rId13" w:history="1">
+        <w:r>
+          <w:rPr>
+            <w:rStyle w:val="aff9"/>
+            <w:rFonts w:ascii="SimSun" w:eastAsia="SimSun" w:hAnsi="SimSun" w:cs="Hiragino Sans GB W3" w:hint="eastAsia"/>
+            <w:lang w:val="en-US"/>
+          </w:rPr>
+          <w:t>如何截取整个网页截图？</w:t>
+        </w:r>
+      </w:hyperlink>
     </w:p>
     <w:sectPr>
-      <w:headerReference w:type="default" r:id="rId13"/>
-      <w:footerReference w:type="default" r:id="rId14"/>
-      <w:headerReference w:type="first" r:id="rId15"/>
-      <w:footerReference w:type="first" r:id="rId16"/>
+      <w:headerReference w:type="default" r:id="rId14"/>
+      <w:footerReference w:type="default" r:id="rId15"/>
+      <w:headerReference w:type="first" r:id="rId16"/>
+      <w:footerReference w:type="first" r:id="rId17"/>
       <w:pgSz w:w="11907" w:h="16839" w:code="1"/>
       <w:pgMar w:top="1440" w:right="976" w:bottom="1440" w:left="1008" w:header="850" w:footer="850" w:gutter="0"/>
       <w:pgNumType w:fmt="numberInDash" w:chapStyle="1"/>
@@ -5727,6 +5823,12 @@
   </w:num>
   <w:num w:numId="41">
     <w:abstractNumId w:val="21"/>
+  </w:num>
+  <w:num w:numId="42">
+    <w:abstractNumId w:val="11"/>
+  </w:num>
+  <w:num w:numId="43">
+    <w:abstractNumId w:val="11"/>
   </w:num>
   <w:numIdMacAtCleanup w:val="2"/>
 </w:numbering>
@@ -7619,7 +7721,7 @@
 </file>
 
 <file path=customXml/itemProps4.xml><?xml version="1.0" encoding="utf-8"?>
-<ds:datastoreItem xmlns:ds="http://schemas.openxmlformats.org/officeDocument/2006/customXml" ds:itemID="{0CDF587A-CC9D-754D-9B7E-F27CE564ABDA}">
+<ds:datastoreItem xmlns:ds="http://schemas.openxmlformats.org/officeDocument/2006/customXml" ds:itemID="{3E0F5BC4-A22B-5442-9DBD-9ADBAA7B4685}">
   <ds:schemaRefs>
     <ds:schemaRef ds:uri="http://schemas.openxmlformats.org/officeDocument/2006/bibliography"/>
   </ds:schemaRefs>

</xml_diff>